<commit_message>
Updates to the storyline
</commit_message>
<xml_diff>
--- a/Planning. /Storyline.docx
+++ b/Planning. /Storyline.docx
@@ -1505,18 +1505,7 @@
           <w:sz w:val="24"/>
           <w:szCs w:val="24"/>
         </w:rPr>
-        <w:t xml:space="preserve"> 2: </w:t>
-      </w:r>
-      <w:r>
-        <w:rPr>
-          <w:rFonts w:cstheme="majorHAnsi"/>
-          <w:b/>
-          <w:bCs/>
-          <w:color w:val="000000" w:themeColor="text1"/>
-          <w:sz w:val="24"/>
-          <w:szCs w:val="24"/>
-        </w:rPr>
-        <w:t>Canoe Maintenance and Repair Task</w:t>
+        <w:t xml:space="preserve"> 2: Canoe Maintenance and Repair Task</w:t>
       </w:r>
     </w:p>
     <w:p>
@@ -2467,25 +2456,7 @@
           <w:sz w:val="21"/>
           <w:szCs w:val="21"/>
         </w:rPr>
-        <w:t xml:space="preserve">They </w:t>
-      </w:r>
-      <w:proofErr w:type="gramStart"/>
-      <w:r>
-        <w:rPr>
-          <w:rFonts w:asciiTheme="majorHAnsi" w:hAnsiTheme="majorHAnsi" w:cstheme="majorHAnsi"/>
-          <w:sz w:val="21"/>
-          <w:szCs w:val="21"/>
-        </w:rPr>
-        <w:t>have to</w:t>
-      </w:r>
-      <w:proofErr w:type="gramEnd"/>
-      <w:r>
-        <w:rPr>
-          <w:rFonts w:asciiTheme="majorHAnsi" w:hAnsiTheme="majorHAnsi" w:cstheme="majorHAnsi"/>
-          <w:sz w:val="21"/>
-          <w:szCs w:val="21"/>
-        </w:rPr>
-        <w:t xml:space="preserve"> come back late tomorrow evening or Thursday morning.</w:t>
+        <w:t>They have to come back late tomorrow evening or Thursday morning.</w:t>
       </w:r>
     </w:p>
     <w:p>
@@ -2937,16 +2908,7 @@
           <w:bCs/>
           <w:color w:val="000000" w:themeColor="text1"/>
         </w:rPr>
-        <w:t>Clothing Dilemma at Tobi's Home</w:t>
-      </w:r>
-      <w:r>
-        <w:rPr>
-          <w:rFonts w:asciiTheme="majorHAnsi" w:eastAsiaTheme="majorEastAsia" w:hAnsiTheme="majorHAnsi" w:cstheme="majorHAnsi"/>
-          <w:b/>
-          <w:bCs/>
-          <w:color w:val="000000" w:themeColor="text1"/>
-        </w:rPr>
-        <w:t>- Player finds use for the pole they were given earlier.</w:t>
+        <w:t>Clothing Dilemma at Tobi's Home- Player finds use for the pole they were given earlier.</w:t>
       </w:r>
     </w:p>
     <w:p>
@@ -3147,23 +3109,7 @@
           <w:sz w:val="21"/>
           <w:szCs w:val="21"/>
         </w:rPr>
-        <w:t xml:space="preserve">What: Tobi introduces the player to his grandparents, explaining the situation with the </w:t>
-      </w:r>
-      <w:r>
-        <w:rPr>
-          <w:rFonts w:asciiTheme="majorHAnsi" w:hAnsiTheme="majorHAnsi" w:cstheme="majorHAnsi"/>
-          <w:sz w:val="21"/>
-          <w:szCs w:val="21"/>
-        </w:rPr>
-        <w:t>cancelled</w:t>
-      </w:r>
-      <w:r>
-        <w:rPr>
-          <w:rFonts w:asciiTheme="majorHAnsi" w:hAnsiTheme="majorHAnsi" w:cstheme="majorHAnsi"/>
-          <w:sz w:val="21"/>
-          <w:szCs w:val="21"/>
-        </w:rPr>
-        <w:t xml:space="preserve"> wedding attendance.</w:t>
+        <w:t>What: Tobi introduces the player to his grandparents, explaining the situation with the cancelled wedding attendance.</w:t>
       </w:r>
     </w:p>
     <w:p>
@@ -4026,182 +3972,177 @@
     </w:p>
     <w:p>
       <w:pPr>
-        <w:rPr>
-          <w:rFonts w:asciiTheme="majorHAnsi" w:hAnsiTheme="majorHAnsi" w:cstheme="majorHAnsi"/>
-          <w:sz w:val="22"/>
-          <w:szCs w:val="22"/>
-        </w:rPr>
-      </w:pPr>
-    </w:p>
-    <w:p>
-      <w:pPr>
-        <w:rPr>
-          <w:rFonts w:asciiTheme="majorHAnsi" w:hAnsiTheme="majorHAnsi" w:cstheme="majorHAnsi"/>
-          <w:sz w:val="22"/>
-          <w:szCs w:val="22"/>
-        </w:rPr>
-      </w:pPr>
-      <w:r>
-        <w:rPr>
-          <w:rFonts w:asciiTheme="majorHAnsi" w:hAnsiTheme="majorHAnsi" w:cstheme="majorHAnsi"/>
-          <w:sz w:val="22"/>
-          <w:szCs w:val="22"/>
-        </w:rPr>
-        <w:t xml:space="preserve">Challenge 4: </w:t>
-      </w:r>
-      <w:r>
-        <w:rPr>
-          <w:rFonts w:asciiTheme="majorHAnsi" w:hAnsiTheme="majorHAnsi" w:cstheme="majorHAnsi"/>
-          <w:sz w:val="22"/>
-          <w:szCs w:val="22"/>
-        </w:rPr>
-        <w:t>Fishing Expedition in Makoko</w:t>
-      </w:r>
-      <w:r>
-        <w:rPr>
-          <w:rFonts w:asciiTheme="majorHAnsi" w:hAnsiTheme="majorHAnsi" w:cstheme="majorHAnsi"/>
-          <w:sz w:val="22"/>
-          <w:szCs w:val="22"/>
-        </w:rPr>
-        <w:t xml:space="preserve"> – Player gets to set a fish trap. </w:t>
-      </w:r>
-    </w:p>
-    <w:p>
-      <w:pPr>
-        <w:rPr>
-          <w:rFonts w:asciiTheme="majorHAnsi" w:hAnsiTheme="majorHAnsi" w:cstheme="majorHAnsi"/>
-          <w:sz w:val="22"/>
-          <w:szCs w:val="22"/>
-        </w:rPr>
-      </w:pPr>
-    </w:p>
-    <w:p>
-      <w:pPr>
-        <w:rPr>
-          <w:rFonts w:asciiTheme="majorHAnsi" w:hAnsiTheme="majorHAnsi" w:cstheme="majorHAnsi"/>
-          <w:sz w:val="22"/>
-          <w:szCs w:val="22"/>
-        </w:rPr>
-      </w:pPr>
-      <w:r>
-        <w:rPr>
-          <w:rFonts w:asciiTheme="majorHAnsi" w:hAnsiTheme="majorHAnsi" w:cstheme="majorHAnsi"/>
-          <w:sz w:val="22"/>
-          <w:szCs w:val="22"/>
-        </w:rPr>
-        <w:t>Fishing Education Scenario in Makoko</w:t>
-      </w:r>
-    </w:p>
-    <w:p>
-      <w:pPr>
-        <w:rPr>
-          <w:rFonts w:asciiTheme="majorHAnsi" w:hAnsiTheme="majorHAnsi" w:cstheme="majorHAnsi"/>
-          <w:sz w:val="22"/>
-          <w:szCs w:val="22"/>
-        </w:rPr>
-      </w:pPr>
-    </w:p>
-    <w:p>
-      <w:pPr>
-        <w:rPr>
-          <w:rFonts w:asciiTheme="majorHAnsi" w:hAnsiTheme="majorHAnsi" w:cstheme="majorHAnsi"/>
-          <w:sz w:val="22"/>
-          <w:szCs w:val="22"/>
-        </w:rPr>
-      </w:pPr>
-      <w:r>
-        <w:rPr>
-          <w:rFonts w:asciiTheme="majorHAnsi" w:hAnsiTheme="majorHAnsi" w:cstheme="majorHAnsi"/>
-          <w:sz w:val="22"/>
-          <w:szCs w:val="22"/>
-        </w:rPr>
-        <w:t>What:</w:t>
-      </w:r>
-    </w:p>
-    <w:p>
-      <w:pPr>
-        <w:rPr>
-          <w:rFonts w:asciiTheme="majorHAnsi" w:hAnsiTheme="majorHAnsi" w:cstheme="majorHAnsi"/>
-          <w:sz w:val="22"/>
-          <w:szCs w:val="22"/>
-        </w:rPr>
-      </w:pPr>
-    </w:p>
-    <w:p>
-      <w:pPr>
-        <w:rPr>
-          <w:rFonts w:asciiTheme="majorHAnsi" w:hAnsiTheme="majorHAnsi" w:cstheme="majorHAnsi"/>
-          <w:sz w:val="22"/>
-          <w:szCs w:val="22"/>
-        </w:rPr>
-      </w:pPr>
-      <w:r>
-        <w:rPr>
-          <w:rFonts w:asciiTheme="majorHAnsi" w:hAnsiTheme="majorHAnsi" w:cstheme="majorHAnsi"/>
-          <w:sz w:val="22"/>
-          <w:szCs w:val="22"/>
-        </w:rPr>
-        <w:t>Introduction:</w:t>
-      </w:r>
-    </w:p>
-    <w:p>
-      <w:pPr>
-        <w:rPr>
-          <w:rFonts w:asciiTheme="majorHAnsi" w:hAnsiTheme="majorHAnsi" w:cstheme="majorHAnsi"/>
-          <w:sz w:val="22"/>
-          <w:szCs w:val="22"/>
-        </w:rPr>
-      </w:pPr>
-      <w:r>
-        <w:rPr>
-          <w:rFonts w:asciiTheme="majorHAnsi" w:hAnsiTheme="majorHAnsi" w:cstheme="majorHAnsi"/>
-          <w:sz w:val="22"/>
-          <w:szCs w:val="22"/>
-        </w:rPr>
-        <w:t>Background: Tobi, the player's guide, decides to teach them about the rich tradition and significance of fishing in Makoko.</w:t>
-      </w:r>
-    </w:p>
-    <w:p>
-      <w:pPr>
-        <w:rPr>
-          <w:rFonts w:asciiTheme="majorHAnsi" w:hAnsiTheme="majorHAnsi" w:cstheme="majorHAnsi"/>
-          <w:sz w:val="22"/>
-          <w:szCs w:val="22"/>
-        </w:rPr>
-      </w:pPr>
-      <w:r>
-        <w:rPr>
-          <w:rFonts w:asciiTheme="majorHAnsi" w:hAnsiTheme="majorHAnsi" w:cstheme="majorHAnsi"/>
-          <w:sz w:val="22"/>
-          <w:szCs w:val="22"/>
-        </w:rPr>
-        <w:t>Where:</w:t>
-      </w:r>
-    </w:p>
-    <w:p>
-      <w:pPr>
-        <w:rPr>
-          <w:rFonts w:asciiTheme="majorHAnsi" w:hAnsiTheme="majorHAnsi" w:cstheme="majorHAnsi"/>
-          <w:sz w:val="22"/>
-          <w:szCs w:val="22"/>
-        </w:rPr>
-      </w:pPr>
-    </w:p>
-    <w:p>
-      <w:pPr>
-        <w:rPr>
-          <w:rFonts w:asciiTheme="majorHAnsi" w:hAnsiTheme="majorHAnsi" w:cstheme="majorHAnsi"/>
-          <w:sz w:val="22"/>
-          <w:szCs w:val="22"/>
-        </w:rPr>
-      </w:pPr>
-      <w:r>
-        <w:rPr>
-          <w:rFonts w:asciiTheme="majorHAnsi" w:hAnsiTheme="majorHAnsi" w:cstheme="majorHAnsi"/>
-          <w:sz w:val="22"/>
-          <w:szCs w:val="22"/>
-        </w:rPr>
-        <w:t>Setting:</w:t>
+        <w:pStyle w:val="Title"/>
+      </w:pPr>
+    </w:p>
+    <w:p>
+      <w:pPr>
+        <w:pStyle w:val="Title"/>
+      </w:pPr>
+      <w:r>
+        <w:t>FISHING</w:t>
+      </w:r>
+    </w:p>
+    <w:p>
+      <w:pPr>
+        <w:rPr>
+          <w:rFonts w:asciiTheme="majorHAnsi" w:hAnsiTheme="majorHAnsi" w:cstheme="majorHAnsi"/>
+          <w:sz w:val="22"/>
+          <w:szCs w:val="22"/>
+        </w:rPr>
+      </w:pPr>
+    </w:p>
+    <w:p>
+      <w:pPr>
+        <w:jc w:val="both"/>
+        <w:rPr>
+          <w:rFonts w:asciiTheme="majorHAnsi" w:hAnsiTheme="majorHAnsi" w:cstheme="majorHAnsi"/>
+          <w:i/>
+          <w:iCs/>
+          <w:sz w:val="22"/>
+          <w:szCs w:val="22"/>
+        </w:rPr>
+      </w:pPr>
+      <w:r>
+        <w:rPr>
+          <w:rFonts w:asciiTheme="majorHAnsi" w:hAnsiTheme="majorHAnsi" w:cstheme="majorHAnsi"/>
+          <w:i/>
+          <w:iCs/>
+          <w:sz w:val="22"/>
+          <w:szCs w:val="22"/>
+        </w:rPr>
+        <w:t>Makoko's fishing tradition, rooted in generations past, reflects a deep cultural heritage. Passed down through families, it has become a vital part of the community's identity, sustaining livelihoods, fostering resilience, and embodying the interconnected relationship between Makoko and its aquatic environment.</w:t>
+      </w:r>
+    </w:p>
+    <w:p>
+      <w:pPr>
+        <w:jc w:val="both"/>
+        <w:rPr>
+          <w:rFonts w:asciiTheme="majorHAnsi" w:hAnsiTheme="majorHAnsi" w:cstheme="majorHAnsi"/>
+          <w:b/>
+          <w:bCs/>
+          <w:sz w:val="22"/>
+          <w:szCs w:val="22"/>
+        </w:rPr>
+      </w:pPr>
+    </w:p>
+    <w:p>
+      <w:pPr>
+        <w:rPr>
+          <w:rFonts w:asciiTheme="majorHAnsi" w:eastAsiaTheme="majorEastAsia" w:hAnsiTheme="majorHAnsi" w:cstheme="majorHAnsi"/>
+          <w:b/>
+          <w:bCs/>
+          <w:color w:val="000000" w:themeColor="text1"/>
+          <w:u w:val="single"/>
+        </w:rPr>
+      </w:pPr>
+      <w:r>
+        <w:rPr>
+          <w:rFonts w:asciiTheme="majorHAnsi" w:eastAsiaTheme="majorEastAsia" w:hAnsiTheme="majorHAnsi" w:cstheme="majorHAnsi"/>
+          <w:b/>
+          <w:bCs/>
+          <w:color w:val="000000" w:themeColor="text1"/>
+          <w:u w:val="single"/>
+        </w:rPr>
+        <w:t xml:space="preserve">Challenge 4: Fishing Expedition in Makoko – Player gets to set a fish trap. </w:t>
+      </w:r>
+    </w:p>
+    <w:p>
+      <w:pPr>
+        <w:rPr>
+          <w:rFonts w:asciiTheme="majorHAnsi" w:hAnsiTheme="majorHAnsi" w:cstheme="majorHAnsi"/>
+          <w:sz w:val="22"/>
+          <w:szCs w:val="22"/>
+        </w:rPr>
+      </w:pPr>
+    </w:p>
+    <w:p>
+      <w:pPr>
+        <w:rPr>
+          <w:rFonts w:asciiTheme="majorHAnsi" w:hAnsiTheme="majorHAnsi" w:cstheme="majorHAnsi"/>
+          <w:sz w:val="22"/>
+          <w:szCs w:val="22"/>
+        </w:rPr>
+      </w:pPr>
+      <w:r>
+        <w:rPr>
+          <w:rFonts w:asciiTheme="majorHAnsi" w:hAnsiTheme="majorHAnsi" w:cstheme="majorHAnsi"/>
+          <w:sz w:val="22"/>
+          <w:szCs w:val="22"/>
+        </w:rPr>
+        <w:t xml:space="preserve">Background: Tobi, </w:t>
+      </w:r>
+      <w:r>
+        <w:rPr>
+          <w:rFonts w:asciiTheme="majorHAnsi" w:hAnsiTheme="majorHAnsi" w:cstheme="majorHAnsi"/>
+          <w:sz w:val="22"/>
+          <w:szCs w:val="22"/>
+        </w:rPr>
+        <w:t xml:space="preserve">takes the player to the fishing spot. Here they will meet with </w:t>
+      </w:r>
+      <w:proofErr w:type="spellStart"/>
+      <w:proofErr w:type="gramStart"/>
+      <w:r>
+        <w:rPr>
+          <w:rFonts w:asciiTheme="majorHAnsi" w:hAnsiTheme="majorHAnsi" w:cstheme="majorHAnsi"/>
+          <w:sz w:val="22"/>
+          <w:szCs w:val="22"/>
+        </w:rPr>
+        <w:t>Tobis</w:t>
+      </w:r>
+      <w:proofErr w:type="spellEnd"/>
+      <w:proofErr w:type="gramEnd"/>
+      <w:r>
+        <w:rPr>
+          <w:rFonts w:asciiTheme="majorHAnsi" w:hAnsiTheme="majorHAnsi" w:cstheme="majorHAnsi"/>
+          <w:sz w:val="22"/>
+          <w:szCs w:val="22"/>
+        </w:rPr>
+        <w:t xml:space="preserve"> uncle, Tunde who is in charge of passing down the fishing tradition to Tobi in place of his father who has now passed away. Tobi believes that this will be a useful way to teach the user about </w:t>
+      </w:r>
+      <w:r>
+        <w:rPr>
+          <w:rFonts w:asciiTheme="majorHAnsi" w:hAnsiTheme="majorHAnsi" w:cstheme="majorHAnsi"/>
+          <w:sz w:val="22"/>
+          <w:szCs w:val="22"/>
+        </w:rPr>
+        <w:t>the rich tradition and significance of fishing in Makoko.</w:t>
+      </w:r>
+    </w:p>
+    <w:p>
+      <w:pPr>
+        <w:rPr>
+          <w:rFonts w:asciiTheme="majorHAnsi" w:hAnsiTheme="majorHAnsi" w:cstheme="majorHAnsi"/>
+          <w:sz w:val="22"/>
+          <w:szCs w:val="22"/>
+        </w:rPr>
+      </w:pPr>
+    </w:p>
+    <w:p>
+      <w:pPr>
+        <w:rPr>
+          <w:rFonts w:asciiTheme="majorHAnsi" w:hAnsiTheme="majorHAnsi" w:cstheme="majorHAnsi"/>
+          <w:sz w:val="22"/>
+          <w:szCs w:val="22"/>
+        </w:rPr>
+      </w:pPr>
+      <w:r>
+        <w:rPr>
+          <w:rFonts w:asciiTheme="majorHAnsi" w:hAnsiTheme="majorHAnsi" w:cstheme="majorHAnsi"/>
+          <w:b/>
+          <w:bCs/>
+          <w:sz w:val="22"/>
+          <w:szCs w:val="22"/>
+        </w:rPr>
+        <w:t>Setting</w:t>
+      </w:r>
+      <w:r>
+        <w:rPr>
+          <w:rFonts w:asciiTheme="majorHAnsi" w:hAnsiTheme="majorHAnsi" w:cstheme="majorHAnsi"/>
+          <w:sz w:val="22"/>
+          <w:szCs w:val="22"/>
+        </w:rPr>
+        <w:t>:</w:t>
       </w:r>
     </w:p>
     <w:p>
@@ -4258,28 +4199,132 @@
       <w:r>
         <w:rPr>
           <w:rFonts w:asciiTheme="majorHAnsi" w:hAnsiTheme="majorHAnsi" w:cstheme="majorHAnsi"/>
-          <w:sz w:val="22"/>
-          <w:szCs w:val="22"/>
-        </w:rPr>
-        <w:t>Timing:</w:t>
-      </w:r>
-    </w:p>
-    <w:p>
-      <w:pPr>
-        <w:rPr>
-          <w:rFonts w:asciiTheme="majorHAnsi" w:hAnsiTheme="majorHAnsi" w:cstheme="majorHAnsi"/>
-          <w:sz w:val="22"/>
-          <w:szCs w:val="22"/>
-        </w:rPr>
-      </w:pPr>
-      <w:r>
-        <w:rPr>
-          <w:rFonts w:asciiTheme="majorHAnsi" w:hAnsiTheme="majorHAnsi" w:cstheme="majorHAnsi"/>
-          <w:sz w:val="22"/>
-          <w:szCs w:val="22"/>
-        </w:rPr>
-        <w:t>Early Morning: The scenario begins early in the morning, a typical time for fishing activities in Makoko.</w:t>
-      </w:r>
+          <w:b/>
+          <w:bCs/>
+          <w:sz w:val="22"/>
+          <w:szCs w:val="22"/>
+        </w:rPr>
+        <w:t>Timing</w:t>
+      </w:r>
+      <w:r>
+        <w:rPr>
+          <w:rFonts w:asciiTheme="majorHAnsi" w:hAnsiTheme="majorHAnsi" w:cstheme="majorHAnsi"/>
+          <w:sz w:val="22"/>
+          <w:szCs w:val="22"/>
+        </w:rPr>
+        <w:t>:</w:t>
+      </w:r>
+    </w:p>
+    <w:p>
+      <w:pPr>
+        <w:rPr>
+          <w:rFonts w:asciiTheme="majorHAnsi" w:hAnsiTheme="majorHAnsi" w:cstheme="majorHAnsi"/>
+          <w:sz w:val="22"/>
+          <w:szCs w:val="22"/>
+        </w:rPr>
+      </w:pPr>
+      <w:r>
+        <w:rPr>
+          <w:rFonts w:asciiTheme="majorHAnsi" w:hAnsiTheme="majorHAnsi" w:cstheme="majorHAnsi"/>
+          <w:b/>
+          <w:bCs/>
+          <w:sz w:val="22"/>
+          <w:szCs w:val="22"/>
+        </w:rPr>
+        <w:t>Early Morning:</w:t>
+      </w:r>
+      <w:r>
+        <w:rPr>
+          <w:rFonts w:asciiTheme="majorHAnsi" w:hAnsiTheme="majorHAnsi" w:cstheme="majorHAnsi"/>
+          <w:sz w:val="22"/>
+          <w:szCs w:val="22"/>
+        </w:rPr>
+        <w:t xml:space="preserve"> </w:t>
+      </w:r>
+      <w:r>
+        <w:rPr>
+          <w:rFonts w:asciiTheme="majorHAnsi" w:hAnsiTheme="majorHAnsi" w:cstheme="majorHAnsi"/>
+          <w:sz w:val="22"/>
+          <w:szCs w:val="22"/>
+        </w:rPr>
+        <w:t xml:space="preserve"> </w:t>
+      </w:r>
+      <w:r>
+        <w:rPr>
+          <w:rFonts w:asciiTheme="majorHAnsi" w:hAnsiTheme="majorHAnsi" w:cstheme="majorHAnsi"/>
+          <w:sz w:val="22"/>
+          <w:szCs w:val="22"/>
+        </w:rPr>
+        <w:t xml:space="preserve">In Makoko, Lagos, Nigeria, the best time for fishing activities typically starts around dawn, which is approximately between </w:t>
+      </w:r>
+      <w:r>
+        <w:rPr>
+          <w:rFonts w:asciiTheme="majorHAnsi" w:hAnsiTheme="majorHAnsi" w:cstheme="majorHAnsi"/>
+          <w:b/>
+          <w:bCs/>
+          <w:sz w:val="22"/>
+          <w:szCs w:val="22"/>
+        </w:rPr>
+        <w:t>5:30 AM and 6:30 AM</w:t>
+      </w:r>
+      <w:r>
+        <w:rPr>
+          <w:rFonts w:asciiTheme="majorHAnsi" w:hAnsiTheme="majorHAnsi" w:cstheme="majorHAnsi"/>
+          <w:sz w:val="22"/>
+          <w:szCs w:val="22"/>
+        </w:rPr>
+        <w:t xml:space="preserve">. This early morning timeframe is well-suited for fishing because it aligns with the natural </w:t>
+      </w:r>
+      <w:r>
+        <w:rPr>
+          <w:rFonts w:asciiTheme="majorHAnsi" w:hAnsiTheme="majorHAnsi" w:cstheme="majorHAnsi"/>
+          <w:sz w:val="22"/>
+          <w:szCs w:val="22"/>
+        </w:rPr>
+        <w:t>behaviour</w:t>
+      </w:r>
+      <w:r>
+        <w:rPr>
+          <w:rFonts w:asciiTheme="majorHAnsi" w:hAnsiTheme="majorHAnsi" w:cstheme="majorHAnsi"/>
+          <w:sz w:val="22"/>
+          <w:szCs w:val="22"/>
+        </w:rPr>
+        <w:t xml:space="preserve"> of fish and provides </w:t>
+      </w:r>
+      <w:r>
+        <w:rPr>
+          <w:rFonts w:asciiTheme="majorHAnsi" w:hAnsiTheme="majorHAnsi" w:cstheme="majorHAnsi"/>
+          <w:sz w:val="22"/>
+          <w:szCs w:val="22"/>
+        </w:rPr>
+        <w:t>favourable</w:t>
+      </w:r>
+      <w:r>
+        <w:rPr>
+          <w:rFonts w:asciiTheme="majorHAnsi" w:hAnsiTheme="majorHAnsi" w:cstheme="majorHAnsi"/>
+          <w:sz w:val="22"/>
+          <w:szCs w:val="22"/>
+        </w:rPr>
+        <w:t xml:space="preserve"> weather conditions. Additionally, the early hours allow fishermen to complete their activities before the day </w:t>
+      </w:r>
+      <w:r>
+        <w:rPr>
+          <w:rFonts w:asciiTheme="majorHAnsi" w:hAnsiTheme="majorHAnsi" w:cstheme="majorHAnsi"/>
+          <w:sz w:val="22"/>
+          <w:szCs w:val="22"/>
+        </w:rPr>
+        <w:lastRenderedPageBreak/>
+        <w:t>becomes too hot. Keep in mind that the exact timing can vary based on specific factors such as seasonal changes, weather conditions, and individual preferences of the fishermen in the community.</w:t>
+      </w:r>
+    </w:p>
+    <w:p>
+      <w:pPr>
+        <w:rPr>
+          <w:rFonts w:asciiTheme="majorHAnsi" w:hAnsiTheme="majorHAnsi" w:cstheme="majorHAnsi"/>
+          <w:sz w:val="22"/>
+          <w:szCs w:val="22"/>
+        </w:rPr>
+      </w:pPr>
     </w:p>
     <w:p>
       <w:pPr>
@@ -4302,22 +4347,17 @@
       <w:pPr>
         <w:rPr>
           <w:rFonts w:asciiTheme="majorHAnsi" w:hAnsiTheme="majorHAnsi" w:cstheme="majorHAnsi"/>
-          <w:sz w:val="22"/>
-          <w:szCs w:val="22"/>
-        </w:rPr>
-      </w:pPr>
-    </w:p>
-    <w:p>
-      <w:pPr>
-        <w:rPr>
-          <w:rFonts w:asciiTheme="majorHAnsi" w:hAnsiTheme="majorHAnsi" w:cstheme="majorHAnsi"/>
-          <w:sz w:val="22"/>
-          <w:szCs w:val="22"/>
-        </w:rPr>
-      </w:pPr>
-      <w:r>
-        <w:rPr>
-          <w:rFonts w:asciiTheme="majorHAnsi" w:hAnsiTheme="majorHAnsi" w:cstheme="majorHAnsi"/>
+          <w:b/>
+          <w:bCs/>
+          <w:sz w:val="22"/>
+          <w:szCs w:val="22"/>
+        </w:rPr>
+      </w:pPr>
+      <w:r>
+        <w:rPr>
+          <w:rFonts w:asciiTheme="majorHAnsi" w:hAnsiTheme="majorHAnsi" w:cstheme="majorHAnsi"/>
+          <w:b/>
+          <w:bCs/>
           <w:sz w:val="22"/>
           <w:szCs w:val="22"/>
         </w:rPr>
@@ -4332,9 +4372,22 @@
           <w:szCs w:val="22"/>
         </w:rPr>
       </w:pPr>
-      <w:r>
-        <w:rPr>
-          <w:rFonts w:asciiTheme="majorHAnsi" w:hAnsiTheme="majorHAnsi" w:cstheme="majorHAnsi"/>
+    </w:p>
+    <w:p>
+      <w:pPr>
+        <w:rPr>
+          <w:rFonts w:asciiTheme="majorHAnsi" w:hAnsiTheme="majorHAnsi" w:cstheme="majorHAnsi"/>
+          <w:b/>
+          <w:bCs/>
+          <w:sz w:val="22"/>
+          <w:szCs w:val="22"/>
+        </w:rPr>
+      </w:pPr>
+      <w:r>
+        <w:rPr>
+          <w:rFonts w:asciiTheme="majorHAnsi" w:hAnsiTheme="majorHAnsi" w:cstheme="majorHAnsi"/>
+          <w:b/>
+          <w:bCs/>
           <w:sz w:val="22"/>
           <w:szCs w:val="22"/>
         </w:rPr>
@@ -4423,449 +4476,514 @@
           <w:sz w:val="22"/>
           <w:szCs w:val="22"/>
         </w:rPr>
+        <w:t>Why: This adds depth to the player's understanding of Makoko's cultural heritage and establishes the importance of fishing in the community.</w:t>
+      </w:r>
+    </w:p>
+    <w:p>
+      <w:pPr>
+        <w:rPr>
+          <w:rFonts w:asciiTheme="majorHAnsi" w:hAnsiTheme="majorHAnsi" w:cstheme="majorHAnsi"/>
+          <w:sz w:val="22"/>
+          <w:szCs w:val="22"/>
+        </w:rPr>
+      </w:pPr>
+    </w:p>
+    <w:p>
+      <w:pPr>
+        <w:rPr>
+          <w:rFonts w:asciiTheme="majorHAnsi" w:hAnsiTheme="majorHAnsi" w:cstheme="majorHAnsi"/>
+          <w:b/>
+          <w:bCs/>
+          <w:sz w:val="22"/>
+          <w:szCs w:val="22"/>
+        </w:rPr>
+      </w:pPr>
+      <w:r>
+        <w:rPr>
+          <w:rFonts w:asciiTheme="majorHAnsi" w:hAnsiTheme="majorHAnsi" w:cstheme="majorHAnsi"/>
+          <w:b/>
+          <w:bCs/>
+          <w:sz w:val="22"/>
+          <w:szCs w:val="22"/>
+        </w:rPr>
+        <w:t>Current Fishing Structure:</w:t>
+      </w:r>
+    </w:p>
+    <w:p>
+      <w:pPr>
+        <w:rPr>
+          <w:rFonts w:asciiTheme="majorHAnsi" w:hAnsiTheme="majorHAnsi" w:cstheme="majorHAnsi"/>
+          <w:sz w:val="22"/>
+          <w:szCs w:val="22"/>
+        </w:rPr>
+      </w:pPr>
+      <w:r>
+        <w:rPr>
+          <w:rFonts w:asciiTheme="majorHAnsi" w:hAnsiTheme="majorHAnsi" w:cstheme="majorHAnsi"/>
+          <w:sz w:val="22"/>
+          <w:szCs w:val="22"/>
+        </w:rPr>
+        <w:t>What: Tobi explains the current fishing structure, including the types of boats used, the organization of fishermen, and the fishing techniques employed.</w:t>
+      </w:r>
+    </w:p>
+    <w:p>
+      <w:pPr>
+        <w:rPr>
+          <w:rFonts w:asciiTheme="majorHAnsi" w:hAnsiTheme="majorHAnsi" w:cstheme="majorHAnsi"/>
+          <w:sz w:val="22"/>
+          <w:szCs w:val="22"/>
+        </w:rPr>
+      </w:pPr>
+      <w:r>
+        <w:rPr>
+          <w:rFonts w:asciiTheme="majorHAnsi" w:hAnsiTheme="majorHAnsi" w:cstheme="majorHAnsi"/>
+          <w:sz w:val="22"/>
+          <w:szCs w:val="22"/>
+        </w:rPr>
+        <w:t>Where: Amongst the fishing boats.</w:t>
+      </w:r>
+    </w:p>
+    <w:p>
+      <w:pPr>
+        <w:rPr>
+          <w:rFonts w:asciiTheme="majorHAnsi" w:hAnsiTheme="majorHAnsi" w:cstheme="majorHAnsi"/>
+          <w:sz w:val="22"/>
+          <w:szCs w:val="22"/>
+        </w:rPr>
+      </w:pPr>
+      <w:r>
+        <w:rPr>
+          <w:rFonts w:asciiTheme="majorHAnsi" w:hAnsiTheme="majorHAnsi" w:cstheme="majorHAnsi"/>
+          <w:sz w:val="22"/>
+          <w:szCs w:val="22"/>
+        </w:rPr>
+        <w:t>When: As the player observes the ongoing activities.</w:t>
+      </w:r>
+    </w:p>
+    <w:p>
+      <w:pPr>
+        <w:rPr>
+          <w:rFonts w:asciiTheme="majorHAnsi" w:hAnsiTheme="majorHAnsi" w:cstheme="majorHAnsi"/>
+          <w:sz w:val="22"/>
+          <w:szCs w:val="22"/>
+        </w:rPr>
+      </w:pPr>
+      <w:r>
+        <w:rPr>
+          <w:rFonts w:asciiTheme="majorHAnsi" w:hAnsiTheme="majorHAnsi" w:cstheme="majorHAnsi"/>
+          <w:sz w:val="22"/>
+          <w:szCs w:val="22"/>
+        </w:rPr>
+        <w:t>How: Tobi points out different types of fishing boats, describes their features, and discusses the collaborative efforts among fishermen.</w:t>
+      </w:r>
+    </w:p>
+    <w:p>
+      <w:pPr>
+        <w:rPr>
+          <w:rFonts w:asciiTheme="majorHAnsi" w:hAnsiTheme="majorHAnsi" w:cstheme="majorHAnsi"/>
+          <w:sz w:val="22"/>
+          <w:szCs w:val="22"/>
+        </w:rPr>
+      </w:pPr>
+      <w:r>
+        <w:rPr>
+          <w:rFonts w:asciiTheme="majorHAnsi" w:hAnsiTheme="majorHAnsi" w:cstheme="majorHAnsi"/>
+          <w:sz w:val="22"/>
+          <w:szCs w:val="22"/>
+        </w:rPr>
+        <w:t>Why: This imparts practical knowledge about the current state of fishing in Makoko.</w:t>
+      </w:r>
+    </w:p>
+    <w:p>
+      <w:pPr>
+        <w:rPr>
+          <w:rFonts w:asciiTheme="majorHAnsi" w:hAnsiTheme="majorHAnsi" w:cstheme="majorHAnsi"/>
+          <w:sz w:val="22"/>
+          <w:szCs w:val="22"/>
+        </w:rPr>
+      </w:pPr>
+    </w:p>
+    <w:p>
+      <w:pPr>
+        <w:rPr>
+          <w:rFonts w:asciiTheme="majorHAnsi" w:hAnsiTheme="majorHAnsi" w:cstheme="majorHAnsi"/>
+          <w:b/>
+          <w:bCs/>
+          <w:sz w:val="22"/>
+          <w:szCs w:val="22"/>
+        </w:rPr>
+      </w:pPr>
+      <w:r>
+        <w:rPr>
+          <w:rFonts w:asciiTheme="majorHAnsi" w:hAnsiTheme="majorHAnsi" w:cstheme="majorHAnsi"/>
+          <w:b/>
+          <w:bCs/>
+          <w:sz w:val="22"/>
+          <w:szCs w:val="22"/>
+        </w:rPr>
+        <w:t>Importance of Fishing in Makoko:</w:t>
+      </w:r>
+    </w:p>
+    <w:p>
+      <w:pPr>
+        <w:rPr>
+          <w:rFonts w:asciiTheme="majorHAnsi" w:hAnsiTheme="majorHAnsi" w:cstheme="majorHAnsi"/>
+          <w:sz w:val="22"/>
+          <w:szCs w:val="22"/>
+        </w:rPr>
+      </w:pPr>
+      <w:r>
+        <w:rPr>
+          <w:rFonts w:asciiTheme="majorHAnsi" w:hAnsiTheme="majorHAnsi" w:cstheme="majorHAnsi"/>
+          <w:sz w:val="22"/>
+          <w:szCs w:val="22"/>
+        </w:rPr>
+        <w:t>What: Tobi emphasizes the critical role of fishing in Makoko's economy and daily life.</w:t>
+      </w:r>
+    </w:p>
+    <w:p>
+      <w:pPr>
+        <w:rPr>
+          <w:rFonts w:asciiTheme="majorHAnsi" w:hAnsiTheme="majorHAnsi" w:cstheme="majorHAnsi"/>
+          <w:sz w:val="22"/>
+          <w:szCs w:val="22"/>
+        </w:rPr>
+      </w:pPr>
+      <w:r>
+        <w:rPr>
+          <w:rFonts w:asciiTheme="majorHAnsi" w:hAnsiTheme="majorHAnsi" w:cstheme="majorHAnsi"/>
+          <w:sz w:val="22"/>
+          <w:szCs w:val="22"/>
+        </w:rPr>
+        <w:t>Where: Overlooking the fishing hub.</w:t>
+      </w:r>
+    </w:p>
+    <w:p>
+      <w:pPr>
+        <w:rPr>
+          <w:rFonts w:asciiTheme="majorHAnsi" w:hAnsiTheme="majorHAnsi" w:cstheme="majorHAnsi"/>
+          <w:sz w:val="22"/>
+          <w:szCs w:val="22"/>
+        </w:rPr>
+      </w:pPr>
+      <w:r>
+        <w:rPr>
+          <w:rFonts w:asciiTheme="majorHAnsi" w:hAnsiTheme="majorHAnsi" w:cstheme="majorHAnsi"/>
+          <w:sz w:val="22"/>
+          <w:szCs w:val="22"/>
+        </w:rPr>
+        <w:t>When: As the player absorbs the surroundings.</w:t>
+      </w:r>
+    </w:p>
+    <w:p>
+      <w:pPr>
+        <w:rPr>
+          <w:rFonts w:asciiTheme="majorHAnsi" w:hAnsiTheme="majorHAnsi" w:cstheme="majorHAnsi"/>
+          <w:sz w:val="22"/>
+          <w:szCs w:val="22"/>
+        </w:rPr>
+      </w:pPr>
+      <w:r>
+        <w:rPr>
+          <w:rFonts w:asciiTheme="majorHAnsi" w:hAnsiTheme="majorHAnsi" w:cstheme="majorHAnsi"/>
+          <w:sz w:val="22"/>
+          <w:szCs w:val="22"/>
+        </w:rPr>
+        <w:t>How: Tobi explains how fishing sustains livelihoods, provides income, and contributes to the community's resilience.</w:t>
+      </w:r>
+    </w:p>
+    <w:p>
+      <w:pPr>
+        <w:rPr>
+          <w:rFonts w:asciiTheme="majorHAnsi" w:hAnsiTheme="majorHAnsi" w:cstheme="majorHAnsi"/>
+          <w:sz w:val="22"/>
+          <w:szCs w:val="22"/>
+        </w:rPr>
+      </w:pPr>
+      <w:r>
+        <w:rPr>
+          <w:rFonts w:asciiTheme="majorHAnsi" w:hAnsiTheme="majorHAnsi" w:cstheme="majorHAnsi"/>
+          <w:sz w:val="22"/>
+          <w:szCs w:val="22"/>
+        </w:rPr>
+        <w:t>Why: This underscores the economic and social significance of fishing for Makoko residents.</w:t>
+      </w:r>
+    </w:p>
+    <w:p>
+      <w:pPr>
+        <w:rPr>
+          <w:rFonts w:asciiTheme="majorHAnsi" w:hAnsiTheme="majorHAnsi" w:cstheme="majorHAnsi"/>
+          <w:sz w:val="22"/>
+          <w:szCs w:val="22"/>
+        </w:rPr>
+      </w:pPr>
+    </w:p>
+    <w:p>
+      <w:pPr>
+        <w:rPr>
+          <w:rFonts w:asciiTheme="majorHAnsi" w:hAnsiTheme="majorHAnsi" w:cstheme="majorHAnsi"/>
+          <w:b/>
+          <w:bCs/>
+          <w:sz w:val="22"/>
+          <w:szCs w:val="22"/>
+        </w:rPr>
+      </w:pPr>
+      <w:r>
+        <w:rPr>
+          <w:rFonts w:asciiTheme="majorHAnsi" w:hAnsiTheme="majorHAnsi" w:cstheme="majorHAnsi"/>
+          <w:b/>
+          <w:bCs/>
+          <w:sz w:val="22"/>
+          <w:szCs w:val="22"/>
+        </w:rPr>
+        <w:t>Relevance to Nigeria and the World:</w:t>
+      </w:r>
+    </w:p>
+    <w:p>
+      <w:pPr>
+        <w:rPr>
+          <w:rFonts w:asciiTheme="majorHAnsi" w:hAnsiTheme="majorHAnsi" w:cstheme="majorHAnsi"/>
+          <w:sz w:val="22"/>
+          <w:szCs w:val="22"/>
+        </w:rPr>
+      </w:pPr>
+      <w:r>
+        <w:rPr>
+          <w:rFonts w:asciiTheme="majorHAnsi" w:hAnsiTheme="majorHAnsi" w:cstheme="majorHAnsi"/>
+          <w:sz w:val="22"/>
+          <w:szCs w:val="22"/>
+        </w:rPr>
+        <w:t>What: Tobi elaborates on how Makoko's fishing activities contribute to the broader Nigerian economy and have global implications.</w:t>
+      </w:r>
+    </w:p>
+    <w:p>
+      <w:pPr>
+        <w:rPr>
+          <w:rFonts w:asciiTheme="majorHAnsi" w:hAnsiTheme="majorHAnsi" w:cstheme="majorHAnsi"/>
+          <w:sz w:val="22"/>
+          <w:szCs w:val="22"/>
+        </w:rPr>
+      </w:pPr>
+      <w:r>
+        <w:rPr>
+          <w:rFonts w:asciiTheme="majorHAnsi" w:hAnsiTheme="majorHAnsi" w:cstheme="majorHAnsi"/>
+          <w:sz w:val="22"/>
+          <w:szCs w:val="22"/>
+        </w:rPr>
+        <w:t>Where: A vantage point with a view of the Lagos Lagoon.</w:t>
+      </w:r>
+    </w:p>
+    <w:p>
+      <w:pPr>
+        <w:rPr>
+          <w:rFonts w:asciiTheme="majorHAnsi" w:hAnsiTheme="majorHAnsi" w:cstheme="majorHAnsi"/>
+          <w:sz w:val="22"/>
+          <w:szCs w:val="22"/>
+        </w:rPr>
+      </w:pPr>
+      <w:r>
+        <w:rPr>
+          <w:rFonts w:asciiTheme="majorHAnsi" w:hAnsiTheme="majorHAnsi" w:cstheme="majorHAnsi"/>
+          <w:sz w:val="22"/>
+          <w:szCs w:val="22"/>
+        </w:rPr>
+        <w:t>When: During a break in fishing discussions.</w:t>
+      </w:r>
+    </w:p>
+    <w:p>
+      <w:pPr>
+        <w:rPr>
+          <w:rFonts w:asciiTheme="majorHAnsi" w:hAnsiTheme="majorHAnsi" w:cstheme="majorHAnsi"/>
+          <w:sz w:val="22"/>
+          <w:szCs w:val="22"/>
+        </w:rPr>
+      </w:pPr>
+      <w:r>
+        <w:rPr>
+          <w:rFonts w:asciiTheme="majorHAnsi" w:hAnsiTheme="majorHAnsi" w:cstheme="majorHAnsi"/>
+          <w:sz w:val="22"/>
+          <w:szCs w:val="22"/>
+        </w:rPr>
+        <w:t>How: Tobi discusses the trade networks, export of fish, and the interconnectedness of Makoko's fishing industry with larger economic systems.</w:t>
+      </w:r>
+    </w:p>
+    <w:p>
+      <w:pPr>
+        <w:rPr>
+          <w:rFonts w:asciiTheme="majorHAnsi" w:hAnsiTheme="majorHAnsi" w:cstheme="majorHAnsi"/>
+          <w:sz w:val="22"/>
+          <w:szCs w:val="22"/>
+        </w:rPr>
+      </w:pPr>
+      <w:r>
+        <w:rPr>
+          <w:rFonts w:asciiTheme="majorHAnsi" w:hAnsiTheme="majorHAnsi" w:cstheme="majorHAnsi"/>
+          <w:sz w:val="22"/>
+          <w:szCs w:val="22"/>
+        </w:rPr>
+        <w:t>Why: This widens the player's perspective, connecting local activities to global contexts.</w:t>
+      </w:r>
+    </w:p>
+    <w:p>
+      <w:pPr>
+        <w:rPr>
+          <w:rFonts w:asciiTheme="majorHAnsi" w:hAnsiTheme="majorHAnsi" w:cstheme="majorHAnsi"/>
+          <w:sz w:val="22"/>
+          <w:szCs w:val="22"/>
+        </w:rPr>
+      </w:pPr>
+    </w:p>
+    <w:p>
+      <w:pPr>
+        <w:rPr>
+          <w:rFonts w:asciiTheme="majorHAnsi" w:hAnsiTheme="majorHAnsi" w:cstheme="majorHAnsi"/>
+          <w:b/>
+          <w:bCs/>
+          <w:sz w:val="22"/>
+          <w:szCs w:val="22"/>
+        </w:rPr>
+      </w:pPr>
+      <w:r>
+        <w:rPr>
+          <w:rFonts w:asciiTheme="majorHAnsi" w:hAnsiTheme="majorHAnsi" w:cstheme="majorHAnsi"/>
+          <w:b/>
+          <w:bCs/>
+          <w:sz w:val="22"/>
+          <w:szCs w:val="22"/>
+        </w:rPr>
+        <w:t>Process of Catching Fish:</w:t>
+      </w:r>
+    </w:p>
+    <w:p>
+      <w:pPr>
+        <w:rPr>
+          <w:rFonts w:asciiTheme="majorHAnsi" w:hAnsiTheme="majorHAnsi" w:cstheme="majorHAnsi"/>
+          <w:sz w:val="22"/>
+          <w:szCs w:val="22"/>
+        </w:rPr>
+      </w:pPr>
+      <w:r>
+        <w:rPr>
+          <w:rFonts w:asciiTheme="majorHAnsi" w:hAnsiTheme="majorHAnsi" w:cstheme="majorHAnsi"/>
+          <w:sz w:val="22"/>
+          <w:szCs w:val="22"/>
+        </w:rPr>
+        <w:t>What: Tobi provides a step-by-step guide to the fishing process, from deciding where to fish to bringing the catch ashore.</w:t>
+      </w:r>
+    </w:p>
+    <w:p>
+      <w:pPr>
+        <w:rPr>
+          <w:rFonts w:asciiTheme="majorHAnsi" w:hAnsiTheme="majorHAnsi" w:cstheme="majorHAnsi"/>
+          <w:sz w:val="22"/>
+          <w:szCs w:val="22"/>
+        </w:rPr>
+      </w:pPr>
+      <w:r>
+        <w:rPr>
+          <w:rFonts w:asciiTheme="majorHAnsi" w:hAnsiTheme="majorHAnsi" w:cstheme="majorHAnsi"/>
+          <w:sz w:val="22"/>
+          <w:szCs w:val="22"/>
+        </w:rPr>
+        <w:t>Where: Alongside a fishing boat.</w:t>
+      </w:r>
+    </w:p>
+    <w:p>
+      <w:pPr>
+        <w:rPr>
+          <w:rFonts w:asciiTheme="majorHAnsi" w:hAnsiTheme="majorHAnsi" w:cstheme="majorHAnsi"/>
+          <w:sz w:val="22"/>
+          <w:szCs w:val="22"/>
+        </w:rPr>
+      </w:pPr>
+      <w:r>
+        <w:rPr>
+          <w:rFonts w:asciiTheme="majorHAnsi" w:hAnsiTheme="majorHAnsi" w:cstheme="majorHAnsi"/>
+          <w:sz w:val="22"/>
+          <w:szCs w:val="22"/>
+        </w:rPr>
+        <w:t>When: As the player observes ongoing activities.</w:t>
+      </w:r>
+    </w:p>
+    <w:p>
+      <w:pPr>
+        <w:rPr>
+          <w:rFonts w:asciiTheme="majorHAnsi" w:hAnsiTheme="majorHAnsi" w:cstheme="majorHAnsi"/>
+          <w:sz w:val="22"/>
+          <w:szCs w:val="22"/>
+        </w:rPr>
+      </w:pPr>
+      <w:r>
+        <w:rPr>
+          <w:rFonts w:asciiTheme="majorHAnsi" w:hAnsiTheme="majorHAnsi" w:cstheme="majorHAnsi"/>
+          <w:sz w:val="22"/>
+          <w:szCs w:val="22"/>
+        </w:rPr>
+        <w:t>How: Tobi describes how fishermen choose fishing spots, use specific tools, and collaborate to maximize their catch.</w:t>
+      </w:r>
+    </w:p>
+    <w:p>
+      <w:pPr>
+        <w:rPr>
+          <w:rFonts w:asciiTheme="majorHAnsi" w:hAnsiTheme="majorHAnsi" w:cstheme="majorHAnsi"/>
+          <w:sz w:val="22"/>
+          <w:szCs w:val="22"/>
+        </w:rPr>
+      </w:pPr>
+      <w:r>
+        <w:rPr>
+          <w:rFonts w:asciiTheme="majorHAnsi" w:hAnsiTheme="majorHAnsi" w:cstheme="majorHAnsi"/>
+          <w:sz w:val="22"/>
+          <w:szCs w:val="22"/>
+        </w:rPr>
+        <w:t>Why: This practical knowledge immerses the player in the intricacies of Makoko's fishing practices.</w:t>
+      </w:r>
+    </w:p>
+    <w:p>
+      <w:pPr>
+        <w:rPr>
+          <w:rFonts w:asciiTheme="majorHAnsi" w:hAnsiTheme="majorHAnsi" w:cstheme="majorHAnsi"/>
+          <w:sz w:val="22"/>
+          <w:szCs w:val="22"/>
+        </w:rPr>
+      </w:pPr>
+    </w:p>
+    <w:p>
+      <w:pPr>
+        <w:rPr>
+          <w:rFonts w:asciiTheme="majorHAnsi" w:hAnsiTheme="majorHAnsi" w:cstheme="majorHAnsi"/>
+          <w:b/>
+          <w:bCs/>
+          <w:sz w:val="22"/>
+          <w:szCs w:val="22"/>
+        </w:rPr>
+      </w:pPr>
+      <w:r>
+        <w:rPr>
+          <w:rFonts w:asciiTheme="majorHAnsi" w:hAnsiTheme="majorHAnsi" w:cstheme="majorHAnsi"/>
+          <w:b/>
+          <w:bCs/>
+          <w:sz w:val="22"/>
+          <w:szCs w:val="22"/>
+        </w:rPr>
+        <w:t>Tools and Equipment:</w:t>
+      </w:r>
+    </w:p>
+    <w:p>
+      <w:pPr>
+        <w:rPr>
+          <w:rFonts w:asciiTheme="majorHAnsi" w:hAnsiTheme="majorHAnsi" w:cstheme="majorHAnsi"/>
+          <w:sz w:val="22"/>
+          <w:szCs w:val="22"/>
+        </w:rPr>
+      </w:pPr>
+      <w:r>
+        <w:rPr>
+          <w:rFonts w:asciiTheme="majorHAnsi" w:hAnsiTheme="majorHAnsi" w:cstheme="majorHAnsi"/>
+          <w:sz w:val="22"/>
+          <w:szCs w:val="22"/>
+        </w:rPr>
         <w:lastRenderedPageBreak/>
-        <w:t>Why: This adds depth to the player's understanding of Makoko's cultural heritage and establishes the importance of fishing in the community.</w:t>
-      </w:r>
-    </w:p>
-    <w:p>
-      <w:pPr>
-        <w:rPr>
-          <w:rFonts w:asciiTheme="majorHAnsi" w:hAnsiTheme="majorHAnsi" w:cstheme="majorHAnsi"/>
-          <w:sz w:val="22"/>
-          <w:szCs w:val="22"/>
-        </w:rPr>
-      </w:pPr>
-      <w:r>
-        <w:rPr>
-          <w:rFonts w:asciiTheme="majorHAnsi" w:hAnsiTheme="majorHAnsi" w:cstheme="majorHAnsi"/>
-          <w:sz w:val="22"/>
-          <w:szCs w:val="22"/>
-        </w:rPr>
-        <w:t>Current Fishing Structure:</w:t>
-      </w:r>
-    </w:p>
-    <w:p>
-      <w:pPr>
-        <w:rPr>
-          <w:rFonts w:asciiTheme="majorHAnsi" w:hAnsiTheme="majorHAnsi" w:cstheme="majorHAnsi"/>
-          <w:sz w:val="22"/>
-          <w:szCs w:val="22"/>
-        </w:rPr>
-      </w:pPr>
-      <w:r>
-        <w:rPr>
-          <w:rFonts w:asciiTheme="majorHAnsi" w:hAnsiTheme="majorHAnsi" w:cstheme="majorHAnsi"/>
-          <w:sz w:val="22"/>
-          <w:szCs w:val="22"/>
-        </w:rPr>
-        <w:t>What: Tobi explains the current fishing structure, including the types of boats used, the organization of fishermen, and the fishing techniques employed.</w:t>
-      </w:r>
-    </w:p>
-    <w:p>
-      <w:pPr>
-        <w:rPr>
-          <w:rFonts w:asciiTheme="majorHAnsi" w:hAnsiTheme="majorHAnsi" w:cstheme="majorHAnsi"/>
-          <w:sz w:val="22"/>
-          <w:szCs w:val="22"/>
-        </w:rPr>
-      </w:pPr>
-      <w:r>
-        <w:rPr>
-          <w:rFonts w:asciiTheme="majorHAnsi" w:hAnsiTheme="majorHAnsi" w:cstheme="majorHAnsi"/>
-          <w:sz w:val="22"/>
-          <w:szCs w:val="22"/>
-        </w:rPr>
-        <w:t>Where: Amongst the fishing boats.</w:t>
-      </w:r>
-    </w:p>
-    <w:p>
-      <w:pPr>
-        <w:rPr>
-          <w:rFonts w:asciiTheme="majorHAnsi" w:hAnsiTheme="majorHAnsi" w:cstheme="majorHAnsi"/>
-          <w:sz w:val="22"/>
-          <w:szCs w:val="22"/>
-        </w:rPr>
-      </w:pPr>
-      <w:r>
-        <w:rPr>
-          <w:rFonts w:asciiTheme="majorHAnsi" w:hAnsiTheme="majorHAnsi" w:cstheme="majorHAnsi"/>
-          <w:sz w:val="22"/>
-          <w:szCs w:val="22"/>
-        </w:rPr>
-        <w:t>When: As the player observes the ongoing activities.</w:t>
-      </w:r>
-    </w:p>
-    <w:p>
-      <w:pPr>
-        <w:rPr>
-          <w:rFonts w:asciiTheme="majorHAnsi" w:hAnsiTheme="majorHAnsi" w:cstheme="majorHAnsi"/>
-          <w:sz w:val="22"/>
-          <w:szCs w:val="22"/>
-        </w:rPr>
-      </w:pPr>
-      <w:r>
-        <w:rPr>
-          <w:rFonts w:asciiTheme="majorHAnsi" w:hAnsiTheme="majorHAnsi" w:cstheme="majorHAnsi"/>
-          <w:sz w:val="22"/>
-          <w:szCs w:val="22"/>
-        </w:rPr>
-        <w:t>How: Tobi points out different types of fishing boats, describes their features, and discusses the collaborative efforts among fishermen.</w:t>
-      </w:r>
-    </w:p>
-    <w:p>
-      <w:pPr>
-        <w:rPr>
-          <w:rFonts w:asciiTheme="majorHAnsi" w:hAnsiTheme="majorHAnsi" w:cstheme="majorHAnsi"/>
-          <w:sz w:val="22"/>
-          <w:szCs w:val="22"/>
-        </w:rPr>
-      </w:pPr>
-      <w:r>
-        <w:rPr>
-          <w:rFonts w:asciiTheme="majorHAnsi" w:hAnsiTheme="majorHAnsi" w:cstheme="majorHAnsi"/>
-          <w:sz w:val="22"/>
-          <w:szCs w:val="22"/>
-        </w:rPr>
-        <w:t>Why: This imparts practical knowledge about the current state of fishing in Makoko.</w:t>
-      </w:r>
-    </w:p>
-    <w:p>
-      <w:pPr>
-        <w:rPr>
-          <w:rFonts w:asciiTheme="majorHAnsi" w:hAnsiTheme="majorHAnsi" w:cstheme="majorHAnsi"/>
-          <w:sz w:val="22"/>
-          <w:szCs w:val="22"/>
-        </w:rPr>
-      </w:pPr>
-      <w:r>
-        <w:rPr>
-          <w:rFonts w:asciiTheme="majorHAnsi" w:hAnsiTheme="majorHAnsi" w:cstheme="majorHAnsi"/>
-          <w:sz w:val="22"/>
-          <w:szCs w:val="22"/>
-        </w:rPr>
-        <w:t>Importance of Fishing in Makoko:</w:t>
-      </w:r>
-    </w:p>
-    <w:p>
-      <w:pPr>
-        <w:rPr>
-          <w:rFonts w:asciiTheme="majorHAnsi" w:hAnsiTheme="majorHAnsi" w:cstheme="majorHAnsi"/>
-          <w:sz w:val="22"/>
-          <w:szCs w:val="22"/>
-        </w:rPr>
-      </w:pPr>
-      <w:r>
-        <w:rPr>
-          <w:rFonts w:asciiTheme="majorHAnsi" w:hAnsiTheme="majorHAnsi" w:cstheme="majorHAnsi"/>
-          <w:sz w:val="22"/>
-          <w:szCs w:val="22"/>
-        </w:rPr>
-        <w:t>What: Tobi emphasizes the critical role of fishing in Makoko's economy and daily life.</w:t>
-      </w:r>
-    </w:p>
-    <w:p>
-      <w:pPr>
-        <w:rPr>
-          <w:rFonts w:asciiTheme="majorHAnsi" w:hAnsiTheme="majorHAnsi" w:cstheme="majorHAnsi"/>
-          <w:sz w:val="22"/>
-          <w:szCs w:val="22"/>
-        </w:rPr>
-      </w:pPr>
-      <w:r>
-        <w:rPr>
-          <w:rFonts w:asciiTheme="majorHAnsi" w:hAnsiTheme="majorHAnsi" w:cstheme="majorHAnsi"/>
-          <w:sz w:val="22"/>
-          <w:szCs w:val="22"/>
-        </w:rPr>
-        <w:t>Where: Overlooking the fishing hub.</w:t>
-      </w:r>
-    </w:p>
-    <w:p>
-      <w:pPr>
-        <w:rPr>
-          <w:rFonts w:asciiTheme="majorHAnsi" w:hAnsiTheme="majorHAnsi" w:cstheme="majorHAnsi"/>
-          <w:sz w:val="22"/>
-          <w:szCs w:val="22"/>
-        </w:rPr>
-      </w:pPr>
-      <w:r>
-        <w:rPr>
-          <w:rFonts w:asciiTheme="majorHAnsi" w:hAnsiTheme="majorHAnsi" w:cstheme="majorHAnsi"/>
-          <w:sz w:val="22"/>
-          <w:szCs w:val="22"/>
-        </w:rPr>
-        <w:t>When: As the player absorbs the surroundings.</w:t>
-      </w:r>
-    </w:p>
-    <w:p>
-      <w:pPr>
-        <w:rPr>
-          <w:rFonts w:asciiTheme="majorHAnsi" w:hAnsiTheme="majorHAnsi" w:cstheme="majorHAnsi"/>
-          <w:sz w:val="22"/>
-          <w:szCs w:val="22"/>
-        </w:rPr>
-      </w:pPr>
-      <w:r>
-        <w:rPr>
-          <w:rFonts w:asciiTheme="majorHAnsi" w:hAnsiTheme="majorHAnsi" w:cstheme="majorHAnsi"/>
-          <w:sz w:val="22"/>
-          <w:szCs w:val="22"/>
-        </w:rPr>
-        <w:t>How: Tobi explains how fishing sustains livelihoods, provides income, and contributes to the community's resilience.</w:t>
-      </w:r>
-    </w:p>
-    <w:p>
-      <w:pPr>
-        <w:rPr>
-          <w:rFonts w:asciiTheme="majorHAnsi" w:hAnsiTheme="majorHAnsi" w:cstheme="majorHAnsi"/>
-          <w:sz w:val="22"/>
-          <w:szCs w:val="22"/>
-        </w:rPr>
-      </w:pPr>
-      <w:r>
-        <w:rPr>
-          <w:rFonts w:asciiTheme="majorHAnsi" w:hAnsiTheme="majorHAnsi" w:cstheme="majorHAnsi"/>
-          <w:sz w:val="22"/>
-          <w:szCs w:val="22"/>
-        </w:rPr>
-        <w:t>Why: This underscores the economic and social significance of fishing for Makoko residents.</w:t>
-      </w:r>
-    </w:p>
-    <w:p>
-      <w:pPr>
-        <w:rPr>
-          <w:rFonts w:asciiTheme="majorHAnsi" w:hAnsiTheme="majorHAnsi" w:cstheme="majorHAnsi"/>
-          <w:sz w:val="22"/>
-          <w:szCs w:val="22"/>
-        </w:rPr>
-      </w:pPr>
-      <w:r>
-        <w:rPr>
-          <w:rFonts w:asciiTheme="majorHAnsi" w:hAnsiTheme="majorHAnsi" w:cstheme="majorHAnsi"/>
-          <w:sz w:val="22"/>
-          <w:szCs w:val="22"/>
-        </w:rPr>
-        <w:t>Relevance to Nigeria and the World:</w:t>
-      </w:r>
-    </w:p>
-    <w:p>
-      <w:pPr>
-        <w:rPr>
-          <w:rFonts w:asciiTheme="majorHAnsi" w:hAnsiTheme="majorHAnsi" w:cstheme="majorHAnsi"/>
-          <w:sz w:val="22"/>
-          <w:szCs w:val="22"/>
-        </w:rPr>
-      </w:pPr>
-      <w:r>
-        <w:rPr>
-          <w:rFonts w:asciiTheme="majorHAnsi" w:hAnsiTheme="majorHAnsi" w:cstheme="majorHAnsi"/>
-          <w:sz w:val="22"/>
-          <w:szCs w:val="22"/>
-        </w:rPr>
-        <w:t>What: Tobi elaborates on how Makoko's fishing activities contribute to the broader Nigerian economy and have global implications.</w:t>
-      </w:r>
-    </w:p>
-    <w:p>
-      <w:pPr>
-        <w:rPr>
-          <w:rFonts w:asciiTheme="majorHAnsi" w:hAnsiTheme="majorHAnsi" w:cstheme="majorHAnsi"/>
-          <w:sz w:val="22"/>
-          <w:szCs w:val="22"/>
-        </w:rPr>
-      </w:pPr>
-      <w:r>
-        <w:rPr>
-          <w:rFonts w:asciiTheme="majorHAnsi" w:hAnsiTheme="majorHAnsi" w:cstheme="majorHAnsi"/>
-          <w:sz w:val="22"/>
-          <w:szCs w:val="22"/>
-        </w:rPr>
-        <w:t>Where: A vantage point with a view of the Lagos Lagoon.</w:t>
-      </w:r>
-    </w:p>
-    <w:p>
-      <w:pPr>
-        <w:rPr>
-          <w:rFonts w:asciiTheme="majorHAnsi" w:hAnsiTheme="majorHAnsi" w:cstheme="majorHAnsi"/>
-          <w:sz w:val="22"/>
-          <w:szCs w:val="22"/>
-        </w:rPr>
-      </w:pPr>
-      <w:r>
-        <w:rPr>
-          <w:rFonts w:asciiTheme="majorHAnsi" w:hAnsiTheme="majorHAnsi" w:cstheme="majorHAnsi"/>
-          <w:sz w:val="22"/>
-          <w:szCs w:val="22"/>
-        </w:rPr>
-        <w:t>When: During a break in fishing discussions.</w:t>
-      </w:r>
-    </w:p>
-    <w:p>
-      <w:pPr>
-        <w:rPr>
-          <w:rFonts w:asciiTheme="majorHAnsi" w:hAnsiTheme="majorHAnsi" w:cstheme="majorHAnsi"/>
-          <w:sz w:val="22"/>
-          <w:szCs w:val="22"/>
-        </w:rPr>
-      </w:pPr>
-      <w:r>
-        <w:rPr>
-          <w:rFonts w:asciiTheme="majorHAnsi" w:hAnsiTheme="majorHAnsi" w:cstheme="majorHAnsi"/>
-          <w:sz w:val="22"/>
-          <w:szCs w:val="22"/>
-        </w:rPr>
-        <w:t>How: Tobi discusses the trade networks, export of fish, and the interconnectedness of Makoko's fishing industry with larger economic systems.</w:t>
-      </w:r>
-    </w:p>
-    <w:p>
-      <w:pPr>
-        <w:rPr>
-          <w:rFonts w:asciiTheme="majorHAnsi" w:hAnsiTheme="majorHAnsi" w:cstheme="majorHAnsi"/>
-          <w:sz w:val="22"/>
-          <w:szCs w:val="22"/>
-        </w:rPr>
-      </w:pPr>
-      <w:r>
-        <w:rPr>
-          <w:rFonts w:asciiTheme="majorHAnsi" w:hAnsiTheme="majorHAnsi" w:cstheme="majorHAnsi"/>
-          <w:sz w:val="22"/>
-          <w:szCs w:val="22"/>
-        </w:rPr>
-        <w:t>Why: This widens the player's perspective, connecting local activities to global contexts.</w:t>
-      </w:r>
-    </w:p>
-    <w:p>
-      <w:pPr>
-        <w:rPr>
-          <w:rFonts w:asciiTheme="majorHAnsi" w:hAnsiTheme="majorHAnsi" w:cstheme="majorHAnsi"/>
-          <w:sz w:val="22"/>
-          <w:szCs w:val="22"/>
-        </w:rPr>
-      </w:pPr>
-      <w:r>
-        <w:rPr>
-          <w:rFonts w:asciiTheme="majorHAnsi" w:hAnsiTheme="majorHAnsi" w:cstheme="majorHAnsi"/>
-          <w:sz w:val="22"/>
-          <w:szCs w:val="22"/>
-        </w:rPr>
-        <w:t>Process of Catching Fish:</w:t>
-      </w:r>
-    </w:p>
-    <w:p>
-      <w:pPr>
-        <w:rPr>
-          <w:rFonts w:asciiTheme="majorHAnsi" w:hAnsiTheme="majorHAnsi" w:cstheme="majorHAnsi"/>
-          <w:sz w:val="22"/>
-          <w:szCs w:val="22"/>
-        </w:rPr>
-      </w:pPr>
-      <w:r>
-        <w:rPr>
-          <w:rFonts w:asciiTheme="majorHAnsi" w:hAnsiTheme="majorHAnsi" w:cstheme="majorHAnsi"/>
-          <w:sz w:val="22"/>
-          <w:szCs w:val="22"/>
-        </w:rPr>
-        <w:t>What: Tobi provides a step-by-step guide to the fishing process, from deciding where to fish to bringing the catch ashore.</w:t>
-      </w:r>
-    </w:p>
-    <w:p>
-      <w:pPr>
-        <w:rPr>
-          <w:rFonts w:asciiTheme="majorHAnsi" w:hAnsiTheme="majorHAnsi" w:cstheme="majorHAnsi"/>
-          <w:sz w:val="22"/>
-          <w:szCs w:val="22"/>
-        </w:rPr>
-      </w:pPr>
-      <w:r>
-        <w:rPr>
-          <w:rFonts w:asciiTheme="majorHAnsi" w:hAnsiTheme="majorHAnsi" w:cstheme="majorHAnsi"/>
-          <w:sz w:val="22"/>
-          <w:szCs w:val="22"/>
-        </w:rPr>
-        <w:t>Where: Alongside a fishing boat.</w:t>
-      </w:r>
-    </w:p>
-    <w:p>
-      <w:pPr>
-        <w:rPr>
-          <w:rFonts w:asciiTheme="majorHAnsi" w:hAnsiTheme="majorHAnsi" w:cstheme="majorHAnsi"/>
-          <w:sz w:val="22"/>
-          <w:szCs w:val="22"/>
-        </w:rPr>
-      </w:pPr>
-      <w:r>
-        <w:rPr>
-          <w:rFonts w:asciiTheme="majorHAnsi" w:hAnsiTheme="majorHAnsi" w:cstheme="majorHAnsi"/>
-          <w:sz w:val="22"/>
-          <w:szCs w:val="22"/>
-        </w:rPr>
-        <w:t>When: As the player observes ongoing activities.</w:t>
-      </w:r>
-    </w:p>
-    <w:p>
-      <w:pPr>
-        <w:rPr>
-          <w:rFonts w:asciiTheme="majorHAnsi" w:hAnsiTheme="majorHAnsi" w:cstheme="majorHAnsi"/>
-          <w:sz w:val="22"/>
-          <w:szCs w:val="22"/>
-        </w:rPr>
-      </w:pPr>
-      <w:r>
-        <w:rPr>
-          <w:rFonts w:asciiTheme="majorHAnsi" w:hAnsiTheme="majorHAnsi" w:cstheme="majorHAnsi"/>
-          <w:sz w:val="22"/>
-          <w:szCs w:val="22"/>
-        </w:rPr>
-        <w:t>How: Tobi describes how fishermen choose fishing spots, use specific tools, and collaborate to maximize their catch.</w:t>
-      </w:r>
-    </w:p>
-    <w:p>
-      <w:pPr>
-        <w:rPr>
-          <w:rFonts w:asciiTheme="majorHAnsi" w:hAnsiTheme="majorHAnsi" w:cstheme="majorHAnsi"/>
-          <w:sz w:val="22"/>
-          <w:szCs w:val="22"/>
-        </w:rPr>
-      </w:pPr>
-      <w:r>
-        <w:rPr>
-          <w:rFonts w:asciiTheme="majorHAnsi" w:hAnsiTheme="majorHAnsi" w:cstheme="majorHAnsi"/>
-          <w:sz w:val="22"/>
-          <w:szCs w:val="22"/>
-        </w:rPr>
-        <w:t>Why: This practical knowledge immerses the player in the intricacies of Makoko's fishing practices.</w:t>
-      </w:r>
-    </w:p>
-    <w:p>
-      <w:pPr>
-        <w:rPr>
-          <w:rFonts w:asciiTheme="majorHAnsi" w:hAnsiTheme="majorHAnsi" w:cstheme="majorHAnsi"/>
-          <w:sz w:val="22"/>
-          <w:szCs w:val="22"/>
-        </w:rPr>
-      </w:pPr>
-      <w:r>
-        <w:rPr>
-          <w:rFonts w:asciiTheme="majorHAnsi" w:hAnsiTheme="majorHAnsi" w:cstheme="majorHAnsi"/>
-          <w:sz w:val="22"/>
-          <w:szCs w:val="22"/>
-        </w:rPr>
-        <w:t>Tools and Equipment:</w:t>
-      </w:r>
-    </w:p>
-    <w:p>
-      <w:pPr>
-        <w:rPr>
-          <w:rFonts w:asciiTheme="majorHAnsi" w:hAnsiTheme="majorHAnsi" w:cstheme="majorHAnsi"/>
-          <w:sz w:val="22"/>
-          <w:szCs w:val="22"/>
-        </w:rPr>
-      </w:pPr>
-      <w:r>
-        <w:rPr>
-          <w:rFonts w:asciiTheme="majorHAnsi" w:hAnsiTheme="majorHAnsi" w:cstheme="majorHAnsi"/>
-          <w:sz w:val="22"/>
-          <w:szCs w:val="22"/>
-        </w:rPr>
         <w:t>What: Tobi showcases the tools and equipment used by Makoko fishermen, including nets, traps, and traditional fishing gear.</w:t>
       </w:r>
     </w:p>
@@ -4945,9 +5063,22 @@
           <w:szCs w:val="22"/>
         </w:rPr>
       </w:pPr>
-      <w:r>
-        <w:rPr>
-          <w:rFonts w:asciiTheme="majorHAnsi" w:hAnsiTheme="majorHAnsi" w:cstheme="majorHAnsi"/>
+    </w:p>
+    <w:p>
+      <w:pPr>
+        <w:rPr>
+          <w:rFonts w:asciiTheme="majorHAnsi" w:hAnsiTheme="majorHAnsi" w:cstheme="majorHAnsi"/>
+          <w:b/>
+          <w:bCs/>
+          <w:sz w:val="22"/>
+          <w:szCs w:val="22"/>
+        </w:rPr>
+      </w:pPr>
+      <w:r>
+        <w:rPr>
+          <w:rFonts w:asciiTheme="majorHAnsi" w:hAnsiTheme="majorHAnsi" w:cstheme="majorHAnsi"/>
+          <w:b/>
+          <w:bCs/>
           <w:sz w:val="22"/>
           <w:szCs w:val="22"/>
         </w:rPr>
@@ -5047,9 +5178,22 @@
           <w:szCs w:val="22"/>
         </w:rPr>
       </w:pPr>
-      <w:r>
-        <w:rPr>
-          <w:rFonts w:asciiTheme="majorHAnsi" w:hAnsiTheme="majorHAnsi" w:cstheme="majorHAnsi"/>
+    </w:p>
+    <w:p>
+      <w:pPr>
+        <w:rPr>
+          <w:rFonts w:asciiTheme="majorHAnsi" w:hAnsiTheme="majorHAnsi" w:cstheme="majorHAnsi"/>
+          <w:b/>
+          <w:bCs/>
+          <w:sz w:val="22"/>
+          <w:szCs w:val="22"/>
+        </w:rPr>
+      </w:pPr>
+      <w:r>
+        <w:rPr>
+          <w:rFonts w:asciiTheme="majorHAnsi" w:hAnsiTheme="majorHAnsi" w:cstheme="majorHAnsi"/>
+          <w:b/>
+          <w:bCs/>
           <w:sz w:val="22"/>
           <w:szCs w:val="22"/>
         </w:rPr>
@@ -5070,7 +5214,6 @@
           <w:sz w:val="22"/>
           <w:szCs w:val="22"/>
         </w:rPr>
-        <w:lastRenderedPageBreak/>
         <w:t>What: Tobi addresses the challenges that Makoko fishermen encounter, including environmental factors, economic pressures, and external threats.</w:t>
       </w:r>
     </w:p>
@@ -5141,16 +5284,14 @@
         </w:rPr>
         <w:t xml:space="preserve">Why: This </w:t>
       </w:r>
-      <w:proofErr w:type="spellStart"/>
-      <w:r>
-        <w:rPr>
-          <w:rFonts w:asciiTheme="majorHAnsi" w:hAnsiTheme="majorHAnsi" w:cstheme="majorHAnsi"/>
-          <w:sz w:val="22"/>
-          <w:szCs w:val="22"/>
-        </w:rPr>
-        <w:t>instills</w:t>
-      </w:r>
-      <w:proofErr w:type="spellEnd"/>
+      <w:r>
+        <w:rPr>
+          <w:rFonts w:asciiTheme="majorHAnsi" w:hAnsiTheme="majorHAnsi" w:cstheme="majorHAnsi"/>
+          <w:sz w:val="22"/>
+          <w:szCs w:val="22"/>
+        </w:rPr>
+        <w:t>instils</w:t>
+      </w:r>
       <w:r>
         <w:rPr>
           <w:rFonts w:asciiTheme="majorHAnsi" w:hAnsiTheme="majorHAnsi" w:cstheme="majorHAnsi"/>
@@ -5168,23 +5309,27 @@
           <w:szCs w:val="22"/>
         </w:rPr>
       </w:pPr>
-      <w:r>
-        <w:rPr>
-          <w:rFonts w:asciiTheme="majorHAnsi" w:hAnsiTheme="majorHAnsi" w:cstheme="majorHAnsi"/>
+    </w:p>
+    <w:p>
+      <w:pPr>
+        <w:rPr>
+          <w:rFonts w:asciiTheme="majorHAnsi" w:hAnsiTheme="majorHAnsi" w:cstheme="majorHAnsi"/>
+          <w:b/>
+          <w:bCs/>
+          <w:sz w:val="22"/>
+          <w:szCs w:val="22"/>
+        </w:rPr>
+      </w:pPr>
+      <w:r>
+        <w:rPr>
+          <w:rFonts w:asciiTheme="majorHAnsi" w:hAnsiTheme="majorHAnsi" w:cstheme="majorHAnsi"/>
+          <w:b/>
+          <w:bCs/>
           <w:sz w:val="22"/>
           <w:szCs w:val="22"/>
         </w:rPr>
         <w:t>Learning Outcomes:</w:t>
       </w:r>
-    </w:p>
-    <w:p>
-      <w:pPr>
-        <w:rPr>
-          <w:rFonts w:asciiTheme="majorHAnsi" w:hAnsiTheme="majorHAnsi" w:cstheme="majorHAnsi"/>
-          <w:sz w:val="22"/>
-          <w:szCs w:val="22"/>
-        </w:rPr>
-      </w:pPr>
     </w:p>
     <w:p>
       <w:pPr>
@@ -5459,6 +5604,119 @@
     </w:lvl>
   </w:abstractNum>
   <w:abstractNum w:abstractNumId="2" w15:restartNumberingAfterBreak="0">
+    <w:nsid w:val="186E7C6C"/>
+    <w:multiLevelType w:val="hybridMultilevel"/>
+    <w:tmpl w:val="B21A2B1C"/>
+    <w:lvl w:ilvl="0" w:tplc="8A66D89E">
+      <w:numFmt w:val="bullet"/>
+      <w:lvlText w:val="-"/>
+      <w:lvlJc w:val="left"/>
+      <w:pPr>
+        <w:ind w:left="720" w:hanging="360"/>
+      </w:pPr>
+      <w:rPr>
+        <w:rFonts w:ascii="Calibri Light" w:eastAsiaTheme="minorHAnsi" w:hAnsi="Calibri Light" w:cs="Calibri Light" w:hint="default"/>
+        <w:b w:val="0"/>
+      </w:rPr>
+    </w:lvl>
+    <w:lvl w:ilvl="1" w:tplc="08090003" w:tentative="1">
+      <w:start w:val="1"/>
+      <w:numFmt w:val="bullet"/>
+      <w:lvlText w:val="o"/>
+      <w:lvlJc w:val="left"/>
+      <w:pPr>
+        <w:ind w:left="1440" w:hanging="360"/>
+      </w:pPr>
+      <w:rPr>
+        <w:rFonts w:ascii="Courier New" w:hAnsi="Courier New" w:cs="Courier New" w:hint="default"/>
+      </w:rPr>
+    </w:lvl>
+    <w:lvl w:ilvl="2" w:tplc="08090005" w:tentative="1">
+      <w:start w:val="1"/>
+      <w:numFmt w:val="bullet"/>
+      <w:lvlText w:val=""/>
+      <w:lvlJc w:val="left"/>
+      <w:pPr>
+        <w:ind w:left="2160" w:hanging="360"/>
+      </w:pPr>
+      <w:rPr>
+        <w:rFonts w:ascii="Wingdings" w:hAnsi="Wingdings" w:hint="default"/>
+      </w:rPr>
+    </w:lvl>
+    <w:lvl w:ilvl="3" w:tplc="08090001" w:tentative="1">
+      <w:start w:val="1"/>
+      <w:numFmt w:val="bullet"/>
+      <w:lvlText w:val=""/>
+      <w:lvlJc w:val="left"/>
+      <w:pPr>
+        <w:ind w:left="2880" w:hanging="360"/>
+      </w:pPr>
+      <w:rPr>
+        <w:rFonts w:ascii="Symbol" w:hAnsi="Symbol" w:hint="default"/>
+      </w:rPr>
+    </w:lvl>
+    <w:lvl w:ilvl="4" w:tplc="08090003" w:tentative="1">
+      <w:start w:val="1"/>
+      <w:numFmt w:val="bullet"/>
+      <w:lvlText w:val="o"/>
+      <w:lvlJc w:val="left"/>
+      <w:pPr>
+        <w:ind w:left="3600" w:hanging="360"/>
+      </w:pPr>
+      <w:rPr>
+        <w:rFonts w:ascii="Courier New" w:hAnsi="Courier New" w:cs="Courier New" w:hint="default"/>
+      </w:rPr>
+    </w:lvl>
+    <w:lvl w:ilvl="5" w:tplc="08090005" w:tentative="1">
+      <w:start w:val="1"/>
+      <w:numFmt w:val="bullet"/>
+      <w:lvlText w:val=""/>
+      <w:lvlJc w:val="left"/>
+      <w:pPr>
+        <w:ind w:left="4320" w:hanging="360"/>
+      </w:pPr>
+      <w:rPr>
+        <w:rFonts w:ascii="Wingdings" w:hAnsi="Wingdings" w:hint="default"/>
+      </w:rPr>
+    </w:lvl>
+    <w:lvl w:ilvl="6" w:tplc="08090001" w:tentative="1">
+      <w:start w:val="1"/>
+      <w:numFmt w:val="bullet"/>
+      <w:lvlText w:val=""/>
+      <w:lvlJc w:val="left"/>
+      <w:pPr>
+        <w:ind w:left="5040" w:hanging="360"/>
+      </w:pPr>
+      <w:rPr>
+        <w:rFonts w:ascii="Symbol" w:hAnsi="Symbol" w:hint="default"/>
+      </w:rPr>
+    </w:lvl>
+    <w:lvl w:ilvl="7" w:tplc="08090003" w:tentative="1">
+      <w:start w:val="1"/>
+      <w:numFmt w:val="bullet"/>
+      <w:lvlText w:val="o"/>
+      <w:lvlJc w:val="left"/>
+      <w:pPr>
+        <w:ind w:left="5760" w:hanging="360"/>
+      </w:pPr>
+      <w:rPr>
+        <w:rFonts w:ascii="Courier New" w:hAnsi="Courier New" w:cs="Courier New" w:hint="default"/>
+      </w:rPr>
+    </w:lvl>
+    <w:lvl w:ilvl="8" w:tplc="08090005" w:tentative="1">
+      <w:start w:val="1"/>
+      <w:numFmt w:val="bullet"/>
+      <w:lvlText w:val=""/>
+      <w:lvlJc w:val="left"/>
+      <w:pPr>
+        <w:ind w:left="6480" w:hanging="360"/>
+      </w:pPr>
+      <w:rPr>
+        <w:rFonts w:ascii="Wingdings" w:hAnsi="Wingdings" w:hint="default"/>
+      </w:rPr>
+    </w:lvl>
+  </w:abstractNum>
+  <w:abstractNum w:abstractNumId="3" w15:restartNumberingAfterBreak="0">
     <w:nsid w:val="2254361E"/>
     <w:multiLevelType w:val="hybridMultilevel"/>
     <w:tmpl w:val="C854BFEA"/>
@@ -5571,7 +5829,7 @@
       </w:rPr>
     </w:lvl>
   </w:abstractNum>
-  <w:abstractNum w:abstractNumId="3" w15:restartNumberingAfterBreak="0">
+  <w:abstractNum w:abstractNumId="4" w15:restartNumberingAfterBreak="0">
     <w:nsid w:val="226A7978"/>
     <w:multiLevelType w:val="hybridMultilevel"/>
     <w:tmpl w:val="8FE6F000"/>
@@ -5684,7 +5942,7 @@
       </w:rPr>
     </w:lvl>
   </w:abstractNum>
-  <w:abstractNum w:abstractNumId="4" w15:restartNumberingAfterBreak="0">
+  <w:abstractNum w:abstractNumId="5" w15:restartNumberingAfterBreak="0">
     <w:nsid w:val="22D86915"/>
     <w:multiLevelType w:val="hybridMultilevel"/>
     <w:tmpl w:val="49F0ED72"/>
@@ -5797,7 +6055,7 @@
       </w:rPr>
     </w:lvl>
   </w:abstractNum>
-  <w:abstractNum w:abstractNumId="5" w15:restartNumberingAfterBreak="0">
+  <w:abstractNum w:abstractNumId="6" w15:restartNumberingAfterBreak="0">
     <w:nsid w:val="245744FD"/>
     <w:multiLevelType w:val="hybridMultilevel"/>
     <w:tmpl w:val="E668A888"/>
@@ -5910,7 +6168,7 @@
       </w:rPr>
     </w:lvl>
   </w:abstractNum>
-  <w:abstractNum w:abstractNumId="6" w15:restartNumberingAfterBreak="0">
+  <w:abstractNum w:abstractNumId="7" w15:restartNumberingAfterBreak="0">
     <w:nsid w:val="292C2475"/>
     <w:multiLevelType w:val="hybridMultilevel"/>
     <w:tmpl w:val="B0986808"/>
@@ -6023,7 +6281,7 @@
       </w:rPr>
     </w:lvl>
   </w:abstractNum>
-  <w:abstractNum w:abstractNumId="7" w15:restartNumberingAfterBreak="0">
+  <w:abstractNum w:abstractNumId="8" w15:restartNumberingAfterBreak="0">
     <w:nsid w:val="339647B6"/>
     <w:multiLevelType w:val="hybridMultilevel"/>
     <w:tmpl w:val="9A16CD0A"/>
@@ -6136,7 +6394,7 @@
       </w:rPr>
     </w:lvl>
   </w:abstractNum>
-  <w:abstractNum w:abstractNumId="8" w15:restartNumberingAfterBreak="0">
+  <w:abstractNum w:abstractNumId="9" w15:restartNumberingAfterBreak="0">
     <w:nsid w:val="351B1DC2"/>
     <w:multiLevelType w:val="hybridMultilevel"/>
     <w:tmpl w:val="756064FA"/>
@@ -6222,7 +6480,7 @@
       </w:pPr>
     </w:lvl>
   </w:abstractNum>
-  <w:abstractNum w:abstractNumId="9" w15:restartNumberingAfterBreak="0">
+  <w:abstractNum w:abstractNumId="10" w15:restartNumberingAfterBreak="0">
     <w:nsid w:val="4E8C0B3F"/>
     <w:multiLevelType w:val="hybridMultilevel"/>
     <w:tmpl w:val="742EAC0E"/>
@@ -6311,7 +6569,7 @@
       </w:pPr>
     </w:lvl>
   </w:abstractNum>
-  <w:abstractNum w:abstractNumId="10" w15:restartNumberingAfterBreak="0">
+  <w:abstractNum w:abstractNumId="11" w15:restartNumberingAfterBreak="0">
     <w:nsid w:val="5C061D8C"/>
     <w:multiLevelType w:val="hybridMultilevel"/>
     <w:tmpl w:val="53401934"/>
@@ -6397,7 +6655,7 @@
       </w:pPr>
     </w:lvl>
   </w:abstractNum>
-  <w:abstractNum w:abstractNumId="11" w15:restartNumberingAfterBreak="0">
+  <w:abstractNum w:abstractNumId="12" w15:restartNumberingAfterBreak="0">
     <w:nsid w:val="5CCF2B63"/>
     <w:multiLevelType w:val="hybridMultilevel"/>
     <w:tmpl w:val="9FB0AE76"/>
@@ -6483,7 +6741,7 @@
       </w:pPr>
     </w:lvl>
   </w:abstractNum>
-  <w:abstractNum w:abstractNumId="12" w15:restartNumberingAfterBreak="0">
+  <w:abstractNum w:abstractNumId="13" w15:restartNumberingAfterBreak="0">
     <w:nsid w:val="63E34A85"/>
     <w:multiLevelType w:val="hybridMultilevel"/>
     <w:tmpl w:val="2C807DF8"/>
@@ -6596,7 +6854,7 @@
       </w:rPr>
     </w:lvl>
   </w:abstractNum>
-  <w:abstractNum w:abstractNumId="13" w15:restartNumberingAfterBreak="0">
+  <w:abstractNum w:abstractNumId="14" w15:restartNumberingAfterBreak="0">
     <w:nsid w:val="700A00B4"/>
     <w:multiLevelType w:val="hybridMultilevel"/>
     <w:tmpl w:val="EACAE84A"/>
@@ -6683,28 +6941,28 @@
     </w:lvl>
   </w:abstractNum>
   <w:num w:numId="1" w16cid:durableId="1395205076">
+    <w:abstractNumId w:val="10"/>
+  </w:num>
+  <w:num w:numId="2" w16cid:durableId="198706675">
+    <w:abstractNumId w:val="11"/>
+  </w:num>
+  <w:num w:numId="3" w16cid:durableId="1491405792">
     <w:abstractNumId w:val="9"/>
   </w:num>
-  <w:num w:numId="2" w16cid:durableId="198706675">
-    <w:abstractNumId w:val="10"/>
+  <w:num w:numId="4" w16cid:durableId="515315005">
+    <w:abstractNumId w:val="14"/>
   </w:num>
-  <w:num w:numId="3" w16cid:durableId="1491405792">
+  <w:num w:numId="5" w16cid:durableId="1098139998">
+    <w:abstractNumId w:val="12"/>
+  </w:num>
+  <w:num w:numId="6" w16cid:durableId="698898054">
+    <w:abstractNumId w:val="6"/>
+  </w:num>
+  <w:num w:numId="7" w16cid:durableId="104692685">
     <w:abstractNumId w:val="8"/>
   </w:num>
-  <w:num w:numId="4" w16cid:durableId="515315005">
-    <w:abstractNumId w:val="13"/>
-  </w:num>
-  <w:num w:numId="5" w16cid:durableId="1098139998">
-    <w:abstractNumId w:val="11"/>
-  </w:num>
-  <w:num w:numId="6" w16cid:durableId="698898054">
+  <w:num w:numId="8" w16cid:durableId="1671367964">
     <w:abstractNumId w:val="5"/>
-  </w:num>
-  <w:num w:numId="7" w16cid:durableId="104692685">
-    <w:abstractNumId w:val="7"/>
-  </w:num>
-  <w:num w:numId="8" w16cid:durableId="1671367964">
-    <w:abstractNumId w:val="4"/>
   </w:num>
   <w:num w:numId="9" w16cid:durableId="265623316">
     <w:abstractNumId w:val="0"/>
@@ -6713,16 +6971,19 @@
     <w:abstractNumId w:val="1"/>
   </w:num>
   <w:num w:numId="11" w16cid:durableId="1643270810">
-    <w:abstractNumId w:val="6"/>
+    <w:abstractNumId w:val="7"/>
   </w:num>
   <w:num w:numId="12" w16cid:durableId="421030080">
-    <w:abstractNumId w:val="12"/>
+    <w:abstractNumId w:val="13"/>
   </w:num>
   <w:num w:numId="13" w16cid:durableId="504980757">
-    <w:abstractNumId w:val="2"/>
+    <w:abstractNumId w:val="3"/>
   </w:num>
   <w:num w:numId="14" w16cid:durableId="836961724">
-    <w:abstractNumId w:val="3"/>
+    <w:abstractNumId w:val="4"/>
+  </w:num>
+  <w:num w:numId="15" w16cid:durableId="273250220">
+    <w:abstractNumId w:val="2"/>
   </w:num>
 </w:numbering>
 </file>

</xml_diff>